<commit_message>
✨: finish first lab finally
</commit_message>
<xml_diff>
--- a/Labs/Lab1/Lab1-Dominskyi-Valentyn-IP93.docx
+++ b/Labs/Lab1/Lab1-Dominskyi-Valentyn-IP93.docx
@@ -1290,19 +1290,7 @@
         <w:rPr>
           <w:noProof/>
         </w:rPr>
-        <w:t xml:space="preserve">тобто </w:t>
-      </w:r>
-      <w:r>
-        <w:rPr>
-          <w:noProof/>
-        </w:rPr>
-        <w:t xml:space="preserve">в </w:t>
-      </w:r>
-      <w:r>
-        <w:rPr>
-          <w:noProof/>
-        </w:rPr>
-        <w:t>запитах</w:t>
+        <w:t>тобто у відповідях</w:t>
       </w:r>
       <w:r>
         <w:rPr>
@@ -1323,6 +1311,8 @@
         </w:rPr>
         <w:t>:</w:t>
       </w:r>
+      <w:bookmarkStart w:id="2" w:name="_GoBack"/>
+      <w:bookmarkEnd w:id="2"/>
     </w:p>
     <w:p>
       <w:pPr>
@@ -1947,7 +1937,7 @@
           <w:noProof/>
         </w:rPr>
       </w:pPr>
-      <w:bookmarkStart w:id="2" w:name="_Toc122556205"/>
+      <w:bookmarkStart w:id="3" w:name="_Toc122556205"/>
       <w:r>
         <w:rPr>
           <w:rFonts w:cs="Times New Roman"/>
@@ -1956,7 +1946,7 @@
         </w:rPr>
         <w:t>Forms_auth</w:t>
       </w:r>
-      <w:bookmarkEnd w:id="2"/>
+      <w:bookmarkEnd w:id="3"/>
     </w:p>
     <w:p>
       <w:pPr>
@@ -2551,7 +2541,7 @@
           <w:noProof/>
         </w:rPr>
       </w:pPr>
-      <w:bookmarkStart w:id="3" w:name="_Toc122556206"/>
+      <w:bookmarkStart w:id="4" w:name="_Toc122556206"/>
       <w:r>
         <w:rPr>
           <w:rFonts w:cs="Times New Roman"/>
@@ -2560,7 +2550,7 @@
         </w:rPr>
         <w:t>Token_auth</w:t>
       </w:r>
-      <w:bookmarkEnd w:id="3"/>
+      <w:bookmarkEnd w:id="4"/>
     </w:p>
     <w:p>
       <w:pPr>
@@ -2777,7 +2767,7 @@
           <w:lang w:val="en-US"/>
         </w:rPr>
       </w:pPr>
-      <w:bookmarkStart w:id="4" w:name="_Toc122556207"/>
+      <w:bookmarkStart w:id="5" w:name="_Toc122556207"/>
       <w:r>
         <w:rPr>
           <w:noProof/>
@@ -2785,7 +2775,7 @@
         </w:rPr>
         <w:t>Jwt_auth</w:t>
       </w:r>
-      <w:bookmarkEnd w:id="4"/>
+      <w:bookmarkEnd w:id="5"/>
     </w:p>
     <w:p>
       <w:pPr>
@@ -2903,6 +2893,10 @@
         <w:jc w:val="center"/>
       </w:pPr>
       <w:r>
+        <w:rPr>
+          <w:noProof/>
+          <w:lang w:eastAsia="uk-UA"/>
+        </w:rPr>
         <w:drawing>
           <wp:inline distT="0" distB="0" distL="0" distR="0" wp14:anchorId="7A3F6440" wp14:editId="32C0C298">
             <wp:extent cx="2692538" cy="400071"/>
@@ -2989,6 +2983,10 @@
         <w:jc w:val="center"/>
       </w:pPr>
       <w:r>
+        <w:rPr>
+          <w:noProof/>
+          <w:lang w:eastAsia="uk-UA"/>
+        </w:rPr>
         <w:drawing>
           <wp:inline distT="0" distB="0" distL="0" distR="0" wp14:anchorId="30DB2045" wp14:editId="5CEC062F">
             <wp:extent cx="3365673" cy="997001"/>
@@ -3141,6 +3139,10 @@
         </mc:AlternateContent>
       </w:r>
       <w:r>
+        <w:rPr>
+          <w:noProof/>
+          <w:lang w:eastAsia="uk-UA"/>
+        </w:rPr>
         <w:drawing>
           <wp:inline distT="0" distB="0" distL="0" distR="0" wp14:anchorId="72EA7EB3" wp14:editId="5B6BF44A">
             <wp:extent cx="5397777" cy="2622685"/>
@@ -3375,6 +3377,10 @@
         </mc:AlternateContent>
       </w:r>
       <w:r>
+        <w:rPr>
+          <w:noProof/>
+          <w:lang w:eastAsia="uk-UA"/>
+        </w:rPr>
         <w:drawing>
           <wp:inline distT="0" distB="0" distL="0" distR="0" wp14:anchorId="57A18103" wp14:editId="53C7097E">
             <wp:extent cx="5956606" cy="3511730"/>
@@ -3449,6 +3455,10 @@
         <w:jc w:val="center"/>
       </w:pPr>
       <w:r>
+        <w:rPr>
+          <w:noProof/>
+          <w:lang w:eastAsia="uk-UA"/>
+        </w:rPr>
         <w:drawing>
           <wp:inline distT="0" distB="0" distL="0" distR="0" wp14:anchorId="45EE0966" wp14:editId="4F40EBFA">
             <wp:extent cx="4889500" cy="2436887"/>
@@ -3496,6 +3506,10 @@
         <w:jc w:val="center"/>
       </w:pPr>
       <w:r>
+        <w:rPr>
+          <w:noProof/>
+          <w:lang w:eastAsia="uk-UA"/>
+        </w:rPr>
         <w:drawing>
           <wp:inline distT="0" distB="0" distL="0" distR="0" wp14:anchorId="66B13CC3" wp14:editId="6913AC01">
             <wp:extent cx="5092700" cy="2530236"/>
@@ -3552,7 +3566,8 @@
       </w:pPr>
       <w:r>
         <w:rPr>
-          <w:lang w:val="en-US"/>
+          <w:noProof/>
+          <w:lang w:eastAsia="uk-UA"/>
         </w:rPr>
         <w:drawing>
           <wp:inline distT="0" distB="0" distL="0" distR="0" wp14:anchorId="554E7B12" wp14:editId="6365D384">
@@ -3676,7 +3691,8 @@
       </w:pPr>
       <w:r>
         <w:rPr>
-          <w:lang w:val="en-US"/>
+          <w:noProof/>
+          <w:lang w:eastAsia="uk-UA"/>
         </w:rPr>
         <w:drawing>
           <wp:inline distT="0" distB="0" distL="0" distR="0" wp14:anchorId="1D80A8E4" wp14:editId="70C8515B">
@@ -3762,7 +3778,8 @@
       </w:pPr>
       <w:r>
         <w:rPr>
-          <w:lang w:val="en-US"/>
+          <w:noProof/>
+          <w:lang w:eastAsia="uk-UA"/>
         </w:rPr>
         <w:drawing>
           <wp:inline distT="0" distB="0" distL="0" distR="0" wp14:anchorId="5E60E164" wp14:editId="707876D4">
@@ -3833,7 +3850,8 @@
       </w:pPr>
       <w:r>
         <w:rPr>
-          <w:lang w:val="en-US"/>
+          <w:noProof/>
+          <w:lang w:eastAsia="uk-UA"/>
         </w:rPr>
         <w:drawing>
           <wp:inline distT="0" distB="0" distL="0" distR="0" wp14:anchorId="00924C77" wp14:editId="078C33D8">
@@ -3921,7 +3939,8 @@
       </w:pPr>
       <w:r>
         <w:rPr>
-          <w:lang w:val="en-US"/>
+          <w:noProof/>
+          <w:lang w:eastAsia="uk-UA"/>
         </w:rPr>
         <w:lastRenderedPageBreak/>
         <w:drawing>
@@ -3969,7 +3988,8 @@
       </w:pPr>
       <w:r>
         <w:rPr>
-          <w:lang w:val="en-US"/>
+          <w:noProof/>
+          <w:lang w:eastAsia="uk-UA"/>
         </w:rPr>
         <w:drawing>
           <wp:inline distT="0" distB="0" distL="0" distR="0" wp14:anchorId="4ADB6549" wp14:editId="41E41544">
@@ -4071,7 +4091,8 @@
       </w:pPr>
       <w:r>
         <w:rPr>
-          <w:lang w:val="en-US"/>
+          <w:noProof/>
+          <w:lang w:eastAsia="uk-UA"/>
         </w:rPr>
         <w:drawing>
           <wp:inline distT="0" distB="0" distL="0" distR="0" wp14:anchorId="22744924" wp14:editId="0D5C70DF">
@@ -4117,14 +4138,14 @@
           <w:noProof/>
         </w:rPr>
       </w:pPr>
-      <w:bookmarkStart w:id="5" w:name="_Toc122556208"/>
+      <w:bookmarkStart w:id="6" w:name="_Toc122556208"/>
       <w:r>
         <w:rPr>
           <w:noProof/>
         </w:rPr>
         <w:t>Висновок:</w:t>
       </w:r>
-      <w:bookmarkEnd w:id="5"/>
+      <w:bookmarkEnd w:id="6"/>
     </w:p>
     <w:p>
       <w:pPr>
@@ -4186,8 +4207,6 @@
         </w:rPr>
         <w:t>токену</w:t>
       </w:r>
-      <w:bookmarkStart w:id="6" w:name="_GoBack"/>
-      <w:bookmarkEnd w:id="6"/>
     </w:p>
     <w:p>
       <w:pPr>

</xml_diff>

<commit_message>
✨: Add lab 2 and 3
</commit_message>
<xml_diff>
--- a/Labs/Lab1/Lab1-Dominskyi-Valentyn-IP93.docx
+++ b/Labs/Lab1/Lab1-Dominskyi-Valentyn-IP93.docx
@@ -1311,8 +1311,6 @@
         </w:rPr>
         <w:t>:</w:t>
       </w:r>
-      <w:bookmarkStart w:id="2" w:name="_GoBack"/>
-      <w:bookmarkEnd w:id="2"/>
     </w:p>
     <w:p>
       <w:pPr>
@@ -1937,7 +1935,7 @@
           <w:noProof/>
         </w:rPr>
       </w:pPr>
-      <w:bookmarkStart w:id="3" w:name="_Toc122556205"/>
+      <w:bookmarkStart w:id="2" w:name="_Toc122556205"/>
       <w:r>
         <w:rPr>
           <w:rFonts w:cs="Times New Roman"/>
@@ -1946,7 +1944,7 @@
         </w:rPr>
         <w:t>Forms_auth</w:t>
       </w:r>
-      <w:bookmarkEnd w:id="3"/>
+      <w:bookmarkEnd w:id="2"/>
     </w:p>
     <w:p>
       <w:pPr>
@@ -2495,7 +2493,15 @@
           <w:noProof/>
         </w:rPr>
         <w:tab/>
-        <w:t xml:space="preserve">Якщо ж спробувати вийти зробити </w:t>
+        <w:t xml:space="preserve">Якщо ж спробувати </w:t>
+      </w:r>
+      <w:bookmarkStart w:id="3" w:name="_GoBack"/>
+      <w:bookmarkEnd w:id="3"/>
+      <w:r>
+        <w:rPr>
+          <w:noProof/>
+        </w:rPr>
+        <w:t xml:space="preserve">зробити </w:t>
       </w:r>
       <w:r>
         <w:rPr>

</xml_diff>